<commit_message>
Fixed static joined files
</commit_message>
<xml_diff>
--- a/template/template-requete-no-name.docx
+++ b/template/template-requete-no-name.docx
@@ -357,16 +357,7 @@
           <w:sz w:val="24"/>
           <w:szCs w:val="24"/>
         </w:rPr>
-        <w:t xml:space="preserve">Deumeurant au : </w:t>
-      </w:r>
-      <w:r>
-        <w:rPr>
-          <w:rFonts w:cs="Palatino Linotype" w:ascii="Palatino Linotype" w:hAnsi="Palatino Linotype"/>
-          <w:color w:val="auto"/>
-          <w:sz w:val="24"/>
-          <w:szCs w:val="24"/>
-        </w:rPr>
-        <w:t>[ADDR]</w:t>
+        <w:t>Demeurant au : [ADDR]</w:t>
       </w:r>
     </w:p>
     <w:p>
@@ -3463,6 +3454,15 @@
       <w:szCs w:val="24"/>
     </w:rPr>
   </w:style>
+  <w:style w:type="character" w:styleId="ListLabel23">
+    <w:name w:val="ListLabel 23"/>
+    <w:qFormat/>
+    <w:rPr>
+      <w:rFonts w:cs="Symbol"/>
+      <w:sz w:val="24"/>
+      <w:szCs w:val="24"/>
+    </w:rPr>
+  </w:style>
   <w:style w:type="paragraph" w:styleId="Titre">
     <w:name w:val="Titre"/>
     <w:basedOn w:val="Normal"/>

</xml_diff>